<commit_message>
alteração do projeto pelo alunoX
alterei a progr.
</commit_message>
<xml_diff>
--- a/teste.docx
+++ b/teste.docx
@@ -11,6 +11,20 @@
       </w:r>
       <w:r>
         <w:t>222</w:t>
+      </w:r>
+    </w:p>
+    <w:p/>
+    <w:p>
+      <w:r>
+        <w:t xml:space="preserve">O </w:t>
+      </w:r>
+      <w:proofErr w:type="spellStart"/>
+      <w:r>
+        <w:t>alunoX</w:t>
+      </w:r>
+      <w:proofErr w:type="spellEnd"/>
+      <w:r>
+        <w:t xml:space="preserve"> alterou...</w:t>
       </w:r>
       <w:bookmarkStart w:id="0" w:name="_GoBack"/>
       <w:bookmarkEnd w:id="0"/>

</xml_diff>